<commit_message>
more tests to simulator
Signed-off-by: galshachaf <galshac@gmail.com>
</commit_message>
<xml_diff>
--- a/ex2/hw2.docx
+++ b/ex2/hw2.docx
@@ -909,16 +909,7 @@
           <w:rFonts w:hint="cs"/>
           <w:rtl/>
         </w:rPr>
-        <w:t>החזר</w:t>
-      </w:r>
-      <w:bookmarkStart w:id="0" w:name="_GoBack"/>
-      <w:bookmarkEnd w:id="0"/>
-      <w:r>
-        <w:rPr>
-          <w:rFonts w:hint="cs"/>
-          <w:rtl/>
-        </w:rPr>
-        <w:t xml:space="preserve"> הורה לפי</w:t>
+        <w:t>החזר הורה לפי</w:t>
       </w:r>
       <w:r>
         <w:rPr>
@@ -936,6 +927,23 @@
           <w:rtl/>
         </w:rPr>
         <w:t xml:space="preserve"> קשת</w:t>
+      </w:r>
+    </w:p>
+    <w:p>
+      <w:pPr>
+        <w:pStyle w:val="ListParagraph"/>
+        <w:numPr>
+          <w:ilvl w:val="0"/>
+          <w:numId w:val="7"/>
+        </w:numPr>
+        <w:bidi/>
+      </w:pPr>
+      <w:r>
+        <w:rPr>
+          <w:rFonts w:hint="cs"/>
+          <w:rtl/>
+        </w:rPr>
+        <w:t>החזר קשתות נכנסות</w:t>
       </w:r>
     </w:p>
     <w:p>
@@ -1535,7 +1543,16 @@
           <w:rFonts w:hint="cs"/>
           <w:rtl/>
         </w:rPr>
-        <w:t xml:space="preserve"> הצבע של אותו הצומת.</w:t>
+        <w:t xml:space="preserve"> הצ</w:t>
+      </w:r>
+      <w:bookmarkStart w:id="0" w:name="_GoBack"/>
+      <w:bookmarkEnd w:id="0"/>
+      <w:r>
+        <w:rPr>
+          <w:rFonts w:hint="cs"/>
+          <w:rtl/>
+        </w:rPr>
+        <w:t>בע של אותו הצומת.</w:t>
       </w:r>
     </w:p>
     <w:p>
@@ -1610,133 +1627,6 @@
           <w:rtl/>
         </w:rPr>
         <w:t xml:space="preserve"> משוערך לצומת בגרף.</w:t>
-      </w:r>
-    </w:p>
-    <w:p>
-      <w:pPr>
-        <w:pStyle w:val="ListParagraph"/>
-        <w:numPr>
-          <w:ilvl w:val="0"/>
-          <w:numId w:val="11"/>
-        </w:numPr>
-        <w:bidi/>
-      </w:pPr>
-      <w:r>
-        <w:t xml:space="preserve">Set&lt;T&gt; </w:t>
-      </w:r>
-      <w:proofErr w:type="spellStart"/>
-      <w:r>
-        <w:t>blackVertexes</w:t>
-      </w:r>
-      <w:proofErr w:type="spellEnd"/>
-      <w:r>
-        <w:rPr>
-          <w:rFonts w:hint="cs"/>
-          <w:rtl/>
-        </w:rPr>
-        <w:t xml:space="preserve"> </w:t>
-      </w:r>
-      <w:r>
-        <w:rPr>
-          <w:rtl/>
-        </w:rPr>
-        <w:t>–</w:t>
-      </w:r>
-      <w:r>
-        <w:rPr>
-          <w:rFonts w:hint="cs"/>
-          <w:rtl/>
-        </w:rPr>
-        <w:t xml:space="preserve"> קבוצה של כל </w:t>
-      </w:r>
-      <w:r>
-        <w:rPr>
-          <w:rFonts w:hint="cs"/>
-          <w:rtl/>
-        </w:rPr>
-        <w:t xml:space="preserve">התוויות של </w:t>
-      </w:r>
-      <w:r>
-        <w:rPr>
-          <w:rFonts w:hint="cs"/>
-          <w:rtl/>
-        </w:rPr>
-        <w:t>הצמתים השחורים בגרף. מאפשר להחזיר את כל הצמתים השחורים בגרף ב-</w:t>
-      </w:r>
-      <w:r>
-        <w:t>O(1)</w:t>
-      </w:r>
-      <w:r>
-        <w:rPr>
-          <w:rFonts w:hint="cs"/>
-          <w:rtl/>
-        </w:rPr>
-        <w:t>.</w:t>
-      </w:r>
-    </w:p>
-    <w:p>
-      <w:pPr>
-        <w:pStyle w:val="ListParagraph"/>
-        <w:numPr>
-          <w:ilvl w:val="0"/>
-          <w:numId w:val="11"/>
-        </w:numPr>
-        <w:bidi/>
-        <w:rPr>
-          <w:rtl/>
-        </w:rPr>
-      </w:pPr>
-      <w:r>
-        <w:t xml:space="preserve">Set&lt;T&gt; </w:t>
-      </w:r>
-      <w:proofErr w:type="spellStart"/>
-      <w:r>
-        <w:t>whiteVertexes</w:t>
-      </w:r>
-      <w:proofErr w:type="spellEnd"/>
-      <w:r>
-        <w:rPr>
-          <w:rFonts w:hint="cs"/>
-          <w:rtl/>
-        </w:rPr>
-        <w:t xml:space="preserve"> </w:t>
-      </w:r>
-      <w:r>
-        <w:rPr>
-          <w:rtl/>
-        </w:rPr>
-        <w:t>–</w:t>
-      </w:r>
-      <w:r>
-        <w:rPr>
-          <w:rFonts w:hint="cs"/>
-          <w:rtl/>
-        </w:rPr>
-        <w:t xml:space="preserve"> קבוצה של כל </w:t>
-      </w:r>
-      <w:r>
-        <w:rPr>
-          <w:rFonts w:hint="cs"/>
-          <w:rtl/>
-        </w:rPr>
-        <w:t xml:space="preserve">התוויות של </w:t>
-      </w:r>
-      <w:r>
-        <w:rPr>
-          <w:rFonts w:hint="cs"/>
-          <w:rtl/>
-        </w:rPr>
-        <w:t>הצמתים הלבנים בגרף. מאפשר להחזיר את הצמתים הלבנים בגרף ב-</w:t>
-      </w:r>
-      <w:r>
-        <w:t>O(1)</w:t>
-      </w:r>
-      <w:r>
-        <w:rPr>
-          <w:rFonts w:hint="cs"/>
-          <w:rtl/>
-        </w:rPr>
-        <w:t>.</w:t>
       </w:r>
     </w:p>
     <w:p>
@@ -2317,7 +2207,6 @@
           <w:rFonts w:hint="cs"/>
           <w:rtl/>
         </w:rPr>
-        <w:lastRenderedPageBreak/>
         <w:t>בדיקה</w:t>
       </w:r>
       <w:r>
@@ -2458,6 +2347,7 @@
           <w:rFonts w:hint="cs"/>
           <w:rtl/>
         </w:rPr>
+        <w:lastRenderedPageBreak/>
         <w:t xml:space="preserve">בסך </w:t>
       </w:r>
       <w:proofErr w:type="spellStart"/>

</xml_diff>